<commit_message>
Completed Logisteps REST API v1 documentation
</commit_message>
<xml_diff>
--- a/System Requirments/System Requirements Docuement.docx
+++ b/System Requirments/System Requirements Docuement.docx
@@ -13,10 +13,7 @@
         <w:jc w:val="center"/>
       </w:pPr>
       <w:r>
-        <w:t>System Requirements</w:t>
-      </w:r>
-      <w:r>
-        <w:t xml:space="preserve"> Report</w:t>
+        <w:t>System Requirements Report</w:t>
       </w:r>
     </w:p>
     <w:p>
@@ -43,13 +40,7 @@
         <w:jc w:val="center"/>
       </w:pPr>
       <w:r>
-        <w:t xml:space="preserve">October </w:t>
-      </w:r>
-      <w:r>
-        <w:t>19</w:t>
-      </w:r>
-      <w:r>
-        <w:t>th, 2018</w:t>
+        <w:t>October 19th, 2018</w:t>
       </w:r>
     </w:p>
     <w:p>
@@ -106,6 +97,12 @@
     </w:p>
     <w:sdt>
       <w:sdtPr>
+        <w:rPr>
+          <w:rFonts w:asciiTheme="minorHAnsi" w:eastAsiaTheme="minorHAnsi" w:hAnsiTheme="minorHAnsi" w:cstheme="minorBidi"/>
+          <w:color w:val="auto"/>
+          <w:sz w:val="22"/>
+          <w:szCs w:val="22"/>
+        </w:rPr>
         <w:id w:val="-17704120"/>
         <w:docPartObj>
           <w:docPartGallery w:val="Table of Contents"/>
@@ -114,13 +111,9 @@
       </w:sdtPr>
       <w:sdtEndPr>
         <w:rPr>
-          <w:rFonts w:asciiTheme="minorHAnsi" w:eastAsiaTheme="minorHAnsi" w:hAnsiTheme="minorHAnsi" w:cstheme="minorBidi"/>
           <w:b/>
           <w:bCs/>
           <w:noProof/>
-          <w:color w:val="auto"/>
-          <w:sz w:val="22"/>
-          <w:szCs w:val="22"/>
         </w:rPr>
       </w:sdtEndPr>
       <w:sdtContent>
@@ -2464,6 +2457,7 @@
       </w:pPr>
       <w:bookmarkStart w:id="0" w:name="_Toc527667292"/>
       <w:r>
+        <w:lastRenderedPageBreak/>
         <w:t>1. Introduction</w:t>
       </w:r>
       <w:bookmarkEnd w:id="0"/>
@@ -2686,6 +2680,7 @@
         <w:rPr>
           <w:b/>
         </w:rPr>
+        <w:lastRenderedPageBreak/>
         <w:t>AD converter</w:t>
       </w:r>
       <w:r>
@@ -2787,13 +2782,7 @@
         <w:t>Noise</w:t>
       </w:r>
       <w:r>
-        <w:t xml:space="preserve"> </w:t>
-      </w:r>
-      <w:r>
-        <w:t>–</w:t>
-      </w:r>
-      <w:r>
-        <w:t xml:space="preserve"> </w:t>
+        <w:t xml:space="preserve"> – </w:t>
       </w:r>
       <w:r>
         <w:t>a summation of unwanted or disturbing energy from natural and sometimes man-made sources.</w:t>
@@ -2802,20 +2791,19 @@
     <w:bookmarkStart w:id="4" w:name="_Toc527667296" w:displacedByCustomXml="next"/>
     <w:sdt>
       <w:sdtPr>
+        <w:rPr>
+          <w:rFonts w:asciiTheme="minorHAnsi" w:eastAsiaTheme="minorHAnsi" w:hAnsiTheme="minorHAnsi" w:cstheme="minorBidi"/>
+          <w:color w:val="auto"/>
+          <w:sz w:val="22"/>
+          <w:szCs w:val="22"/>
+        </w:rPr>
         <w:id w:val="2001992740"/>
         <w:docPartObj>
           <w:docPartGallery w:val="Bibliographies"/>
           <w:docPartUnique/>
         </w:docPartObj>
       </w:sdtPr>
-      <w:sdtEndPr>
-        <w:rPr>
-          <w:rFonts w:asciiTheme="minorHAnsi" w:eastAsiaTheme="minorHAnsi" w:hAnsiTheme="minorHAnsi" w:cstheme="minorBidi"/>
-          <w:color w:val="auto"/>
-          <w:sz w:val="22"/>
-          <w:szCs w:val="22"/>
-        </w:rPr>
-      </w:sdtEndPr>
+      <w:sdtEndPr/>
       <w:sdtContent>
         <w:p>
           <w:pPr>
@@ -2837,6 +2825,7 @@
             <w:id w:val="-573587230"/>
             <w:bibliography/>
           </w:sdtPr>
+          <w:sdtEndPr/>
           <w:sdtContent>
             <w:p>
               <w:pPr>
@@ -3088,7 +3077,11 @@
     </w:p>
     <w:p>
       <w:r>
-        <w:t>In summary, the LogiSteps system will be designed to provide fitness data for health-conscious users wishing to track their data in non-obtrusive, self-sufficient means. The system will be compromised of a smart sole embedded with electronic communication and data collection technology, a mobile device, and a cloud-based web application capable of running across all systems using popular web browsers. This document will layout the black box system requirements for LogiSteps.</w:t>
+        <w:t xml:space="preserve">In summary, the LogiSteps system will be designed to provide fitness data for health-conscious users wishing to track their data in non-obtrusive, self-sufficient means. The system will be compromised of a smart sole embedded with electronic communication and data collection technology, a mobile device, </w:t>
+      </w:r>
+      <w:r>
+        <w:lastRenderedPageBreak/>
+        <w:t>and a cloud-based web application capable of running across all systems using popular web browsers. This document will layout the black box system requirements for LogiSteps.</w:t>
       </w:r>
     </w:p>
     <w:p/>
@@ -3098,7 +3091,6 @@
       </w:pPr>
       <w:bookmarkStart w:id="6" w:name="_Toc527667298"/>
       <w:r>
-        <w:lastRenderedPageBreak/>
         <w:t>2. General System Description</w:t>
       </w:r>
       <w:bookmarkEnd w:id="6"/>
@@ -3179,14 +3171,36 @@
       <w:r>
         <w:t xml:space="preserve">Figure </w:t>
       </w:r>
-      <w:fldSimple w:instr=" SEQ Figure \* ARABIC ">
-        <w:r>
-          <w:rPr>
-            <w:noProof/>
-          </w:rPr>
-          <w:t>1</w:t>
-        </w:r>
-      </w:fldSimple>
+      <w:r>
+        <w:rPr>
+          <w:noProof/>
+        </w:rPr>
+        <w:fldChar w:fldCharType="begin"/>
+      </w:r>
+      <w:r>
+        <w:rPr>
+          <w:noProof/>
+        </w:rPr>
+        <w:instrText xml:space="preserve"> SEQ Figure \* ARABIC </w:instrText>
+      </w:r>
+      <w:r>
+        <w:rPr>
+          <w:noProof/>
+        </w:rPr>
+        <w:fldChar w:fldCharType="separate"/>
+      </w:r>
+      <w:r>
+        <w:rPr>
+          <w:noProof/>
+        </w:rPr>
+        <w:t>1</w:t>
+      </w:r>
+      <w:r>
+        <w:rPr>
+          <w:noProof/>
+        </w:rPr>
+        <w:fldChar w:fldCharType="end"/>
+      </w:r>
       <w:r>
         <w:t xml:space="preserve"> - System architecture of the LogiSteps system. Note the three major components present in the system - Shoe sole, mobile device, and web server.</w:t>
       </w:r>
@@ -3290,7 +3304,14 @@
         <w:rPr>
           <w:rFonts w:ascii="Calibri" w:eastAsia="Calibri" w:hAnsi="Calibri" w:cs="Calibri"/>
         </w:rPr>
-        <w:t>Intermediary data, prior to heavy processing, is relayed to the user using a simple user interface native to a mobile device. Additionally, this interface will provide status information regarding connections to the microcontroller unit, and the web server. To initiate these connections, the user interface will provide a means for initiating the connections through Bluetooth pairing and account creation/login.</w:t>
+        <w:t xml:space="preserve">Intermediary data, prior to heavy processing, is relayed to the user using a simple user interface native to a mobile device. Additionally, this interface will provide status information regarding </w:t>
+      </w:r>
+      <w:r>
+        <w:rPr>
+          <w:rFonts w:ascii="Calibri" w:eastAsia="Calibri" w:hAnsi="Calibri" w:cs="Calibri"/>
+        </w:rPr>
+        <w:lastRenderedPageBreak/>
+        <w:t>connections to the microcontroller unit, and the web server. To initiate these connections, the user interface will provide a means for initiating the connections through Bluetooth pairing and account creation/login.</w:t>
       </w:r>
     </w:p>
     <w:p>
@@ -3321,14 +3342,7 @@
         <w:rPr>
           <w:rFonts w:ascii="Calibri" w:eastAsia="Calibri" w:hAnsi="Calibri" w:cs="Calibri"/>
         </w:rPr>
-        <w:t xml:space="preserve">Advanced tables, charts, graphs, and statuses are relayed to the user through a web-based user interface accessible to any device capable of running a web browser. This interface will provide </w:t>
-      </w:r>
-      <w:r>
-        <w:rPr>
-          <w:rFonts w:ascii="Calibri" w:eastAsia="Calibri" w:hAnsi="Calibri" w:cs="Calibri"/>
-        </w:rPr>
-        <w:lastRenderedPageBreak/>
-        <w:t xml:space="preserve">a complex and rich user interaction and can be accessed from any geographical location or technical platform. </w:t>
+        <w:t xml:space="preserve">Advanced tables, charts, graphs, and statuses are relayed to the user through a web-based user interface accessible to any device capable of running a web browser. This interface will provide a complex and rich user interaction and can be accessed from any geographical location or technical platform. </w:t>
       </w:r>
     </w:p>
     <w:p>
@@ -3412,14 +3426,36 @@
       <w:r>
         <w:t xml:space="preserve">Figure </w:t>
       </w:r>
-      <w:fldSimple w:instr=" SEQ Figure \* ARABIC ">
-        <w:r>
-          <w:rPr>
-            <w:noProof/>
-          </w:rPr>
-          <w:t>2</w:t>
-        </w:r>
-      </w:fldSimple>
+      <w:r>
+        <w:rPr>
+          <w:noProof/>
+        </w:rPr>
+        <w:fldChar w:fldCharType="begin"/>
+      </w:r>
+      <w:r>
+        <w:rPr>
+          <w:noProof/>
+        </w:rPr>
+        <w:instrText xml:space="preserve"> SEQ Figure \* ARABIC </w:instrText>
+      </w:r>
+      <w:r>
+        <w:rPr>
+          <w:noProof/>
+        </w:rPr>
+        <w:fldChar w:fldCharType="separate"/>
+      </w:r>
+      <w:r>
+        <w:rPr>
+          <w:noProof/>
+        </w:rPr>
+        <w:t>2</w:t>
+      </w:r>
+      <w:r>
+        <w:rPr>
+          <w:noProof/>
+        </w:rPr>
+        <w:fldChar w:fldCharType="end"/>
+      </w:r>
       <w:r>
         <w:t xml:space="preserve"> - System states that represent the LogiSteps system.</w:t>
       </w:r>
@@ -3473,7 +3509,14 @@
         <w:rPr>
           <w:rFonts w:ascii="Calibri" w:eastAsia="Calibri" w:hAnsi="Calibri" w:cs="Calibri"/>
         </w:rPr>
-        <w:t>During the low power state, the system will minimize the power consumption of essential system functions and shut down any functions that are not critical to system function to save power. Because the system will operate with limited access to power, having a low power state is essential to long term operability. During this state, the system must not perform data transmission, and instead only capture data input as it occurs.</w:t>
+        <w:t xml:space="preserve">During the low power state, the system will minimize the power consumption of essential system functions and shut down any functions that are not critical to system function to save power. Because the system will operate with limited access to power, having a low power state is essential to long term </w:t>
+      </w:r>
+      <w:r>
+        <w:rPr>
+          <w:rFonts w:ascii="Calibri" w:eastAsia="Calibri" w:hAnsi="Calibri" w:cs="Calibri"/>
+        </w:rPr>
+        <w:lastRenderedPageBreak/>
+        <w:t>operability. During this state, the system must not perform data transmission, and instead only capture data input as it occurs.</w:t>
       </w:r>
     </w:p>
     <w:p>
@@ -3502,7 +3545,6 @@
       </w:pPr>
       <w:bookmarkStart w:id="9" w:name="_Toc527667301"/>
       <w:r>
-        <w:lastRenderedPageBreak/>
         <w:t>2.3 Major System Capabilities</w:t>
       </w:r>
       <w:bookmarkEnd w:id="9"/>
@@ -3736,6 +3778,7 @@
         <w:rPr>
           <w:rFonts w:ascii="Calibri" w:eastAsia="Calibri" w:hAnsi="Calibri" w:cs="Calibri"/>
         </w:rPr>
+        <w:lastRenderedPageBreak/>
         <w:t>The data will be gathered from the user via a physical device to be worn inside the user’s shoe. This data will be produced while the user takes steps at any rate and relayed wirelessly at all points. The insole will relay the data first to the user’s mobile device, then the mobile device will relay the pressure data from the piezoelectric materials, along with GPS data from the mobile device, to a server for permanent storage and further processing.</w:t>
       </w:r>
     </w:p>
@@ -3768,14 +3811,7 @@
         <w:rPr>
           <w:rFonts w:ascii="Calibri" w:eastAsia="Calibri" w:hAnsi="Calibri" w:cs="Calibri"/>
         </w:rPr>
-        <w:t xml:space="preserve">The data collected will not require the user to own any other personal storage device nor permanently take up any storage on the user’s mobile device. The data gathered from the insole and relayed to the user’s mobile device will be temporarily stored on the user’s mobile device </w:t>
-      </w:r>
-      <w:r>
-        <w:rPr>
-          <w:rFonts w:ascii="Calibri" w:eastAsia="Calibri" w:hAnsi="Calibri" w:cs="Calibri"/>
-        </w:rPr>
-        <w:lastRenderedPageBreak/>
-        <w:t>until connection to the server can be established, at which time the data will be wirelessly offloaded to be permanently stored elsewhere.</w:t>
+        <w:t>The data collected will not require the user to own any other personal storage device nor permanently take up any storage on the user’s mobile device. The data gathered from the insole and relayed to the user’s mobile device will be temporarily stored on the user’s mobile device until connection to the server can be established, at which time the data will be wirelessly offloaded to be permanently stored elsewhere.</w:t>
       </w:r>
     </w:p>
     <w:p>
@@ -3955,6 +3991,7 @@
       </w:pPr>
       <w:bookmarkStart w:id="12" w:name="_Toc527667304"/>
       <w:r>
+        <w:lastRenderedPageBreak/>
         <w:t>2.6 User Characteristics</w:t>
       </w:r>
       <w:bookmarkEnd w:id="12"/>
@@ -4008,7 +4045,6 @@
           <w:i/>
           <w:iCs/>
         </w:rPr>
-        <w:lastRenderedPageBreak/>
         <w:t>Function</w:t>
       </w:r>
       <w:r>
@@ -4269,6 +4305,7 @@
         <w:rPr>
           <w:rFonts w:ascii="Calibri" w:eastAsia="Calibri" w:hAnsi="Calibri" w:cs="Calibri"/>
         </w:rPr>
+        <w:lastRenderedPageBreak/>
         <w:t>Function: Users under this category are excited by new technology and take pride in owning experimental and cutting-edge technology.</w:t>
       </w:r>
     </w:p>
@@ -4330,7 +4367,6 @@
       </w:pPr>
       <w:bookmarkStart w:id="13" w:name="_Toc527667305"/>
       <w:r>
-        <w:lastRenderedPageBreak/>
         <w:t>2.7 Assumptions and Dependencies</w:t>
       </w:r>
       <w:bookmarkEnd w:id="13"/>
@@ -4478,6 +4514,7 @@
       </w:pPr>
       <w:bookmarkStart w:id="14" w:name="_Toc527667306"/>
       <w:r>
+        <w:lastRenderedPageBreak/>
         <w:t>2.8 Operational Scenarios</w:t>
       </w:r>
       <w:bookmarkEnd w:id="14"/>
@@ -4517,11 +4554,7 @@
         </w:rPr>
       </w:pPr>
       <w:r>
-        <w:t xml:space="preserve">As a user begins to walk, the system will begin collecting the energy absorbed by the impact between their foot and the ground. As soon as the system has gathered enough energy, the system will move into </w:t>
-      </w:r>
-      <w:r>
-        <w:lastRenderedPageBreak/>
-        <w:t xml:space="preserve">its low energy state, continuing to harvest energy, while recording each measurement from the sensors. After the system has acquired enough energy and buffered data for the required amount of time, the system will transmit the data to a nearby mobile device using the BLE protocol. Data will continuously be buffered and sent in this manner periodically. Data will then be buffered on the mobile device, while the mobile device UI is simultaneously updated to reflect the buffered data. Data will finally be sent to a web server for long term storage, where advanced graphics can be viewed. </w:t>
+        <w:t xml:space="preserve">As a user begins to walk, the system will begin collecting the energy absorbed by the impact between their foot and the ground. As soon as the system has gathered enough energy, the system will move into its low energy state, continuing to harvest energy, while recording each measurement from the sensors. After the system has acquired enough energy and buffered data for the required amount of time, the system will transmit the data to a nearby mobile device using the BLE protocol. Data will continuously be buffered and sent in this manner periodically. Data will then be buffered on the mobile device, while the mobile device UI is simultaneously updated to reflect the buffered data. Data will finally be sent to a web server for long term storage, where advanced graphics can be viewed. </w:t>
       </w:r>
     </w:p>
     <w:p>
@@ -4659,7 +4692,14 @@
         <w:rPr>
           <w:rFonts w:ascii="Calibri" w:eastAsia="Calibri" w:hAnsi="Calibri" w:cs="Calibri"/>
         </w:rPr>
-        <w:t>Since an important part of LogiSteps is the physical construct of the system, there are a handful of physical conditions and constraints that the system must meet. The physical aspect of LogiSteps includes a shoe insole that measures pressure put on it. Because the insole will be located inside of a shoe, there are various requirements for it to work properly.</w:t>
+        <w:t xml:space="preserve">Since an important part of LogiSteps is the physical construct of the system, there are a handful of physical conditions and constraints that the system must meet. The physical aspect of </w:t>
+      </w:r>
+      <w:r>
+        <w:rPr>
+          <w:rFonts w:ascii="Calibri" w:eastAsia="Calibri" w:hAnsi="Calibri" w:cs="Calibri"/>
+        </w:rPr>
+        <w:lastRenderedPageBreak/>
+        <w:t>LogiSteps includes a shoe insole that measures pressure put on it. Because the insole will be located inside of a shoe, there are various requirements for it to work properly.</w:t>
       </w:r>
     </w:p>
     <w:p>
@@ -4686,14 +4726,7 @@
         <w:rPr>
           <w:rFonts w:ascii="Calibri" w:eastAsia="Calibri" w:hAnsi="Calibri" w:cs="Calibri"/>
         </w:rPr>
-        <w:t xml:space="preserve">The LogiSteps system should be able to support the weight of the average person (around 170 pounds) and has a maximum weight limit of 300 pounds. For the safety of the user and to avoid hardware malfunctions, the LogiSteps system should not expose any electrical components or contacts. To avoid exposed components, all necessary electrical components should be housed </w:t>
-      </w:r>
-      <w:r>
-        <w:rPr>
-          <w:rFonts w:ascii="Calibri" w:eastAsia="Calibri" w:hAnsi="Calibri" w:cs="Calibri"/>
-        </w:rPr>
-        <w:lastRenderedPageBreak/>
-        <w:t xml:space="preserve">inside of the LogiSteps insole. The LogiSteps insole should properly fit inside the size range of adult men’s 8 and above without causing any discomfort to the user. This distribution of shoe sizes should fit most users. </w:t>
+        <w:t xml:space="preserve">The LogiSteps system should be able to support the weight of the average person (around 170 pounds) and has a maximum weight limit of 300 pounds. For the safety of the user and to avoid hardware malfunctions, the LogiSteps system should not expose any electrical components or contacts. To avoid exposed components, all necessary electrical components should be housed inside of the LogiSteps insole. The LogiSteps insole should properly fit inside the size range of adult men’s 8 and above without causing any discomfort to the user. This distribution of shoe sizes should fit most users. </w:t>
       </w:r>
     </w:p>
     <w:p>
@@ -4953,6 +4986,7 @@
         <w:rPr>
           <w:rFonts w:ascii="Calibri" w:eastAsia="Calibri" w:hAnsi="Calibri" w:cs="Calibri"/>
         </w:rPr>
+        <w:lastRenderedPageBreak/>
         <w:t xml:space="preserve">An important aspect of the LogiSteps system is the mobile device interface. Since the LogiSteps system will communicate with a web server using a mobile device, the LogiSteps system should be able to support changes and growth of mobile devices. The LogiSteps system should continue to work properly with mobile devices </w:t>
       </w:r>
       <w:proofErr w:type="gramStart"/>
@@ -4998,7 +5032,6 @@
         <w:rPr>
           <w:rFonts w:ascii="Calibri" w:eastAsia="Calibri" w:hAnsi="Calibri" w:cs="Calibri"/>
         </w:rPr>
-        <w:lastRenderedPageBreak/>
         <w:t>The system should support expansion of data processing features.</w:t>
       </w:r>
     </w:p>
@@ -5195,7 +5228,11 @@
         <w:t xml:space="preserve">elsius </w:t>
       </w:r>
       <w:r>
-        <w:t>and the system should function properly in any environment that meets this temperature range. The system should not be guaranteed to work properly when exposed to extreme heat or cold outside of this range.</w:t>
+        <w:t xml:space="preserve">and the system should function properly in any </w:t>
+      </w:r>
+      <w:r>
+        <w:lastRenderedPageBreak/>
+        <w:t>environment that meets this temperature range. The system should not be guaranteed to work properly when exposed to extreme heat or cold outside of this range.</w:t>
       </w:r>
     </w:p>
     <w:p>
@@ -5231,7 +5268,6 @@
           <w:b/>
           <w:bCs/>
         </w:rPr>
-        <w:lastRenderedPageBreak/>
         <w:t>Summary of Requirements</w:t>
       </w:r>
     </w:p>
@@ -5433,7 +5469,14 @@
         <w:rPr>
           <w:rFonts w:ascii="Calibri" w:eastAsia="Calibri" w:hAnsi="Calibri" w:cs="Calibri"/>
         </w:rPr>
-        <w:t xml:space="preserve">basic data gathered from the insole on their mobile application in real time. And they will be able to view all processed data from the insole on the web application within sixty seconds of seeing it on their mobile device. It is also expected that the insole will gather and transmit user fitness data at a consistent rate, regardless of the user’s cadence. That is, no matter how slowly or quickly the user moves, the system will gather all pertinent fitness data from their movements. This of course </w:t>
+        <w:t xml:space="preserve">basic data gathered from the insole on their mobile </w:t>
+      </w:r>
+      <w:r>
+        <w:rPr>
+          <w:rFonts w:ascii="Calibri" w:eastAsia="Calibri" w:hAnsi="Calibri" w:cs="Calibri"/>
+        </w:rPr>
+        <w:lastRenderedPageBreak/>
+        <w:t xml:space="preserve">application in real time. And they will be able to view all processed data from the insole on the web application within sixty seconds of seeing it on their mobile device. It is also expected that the insole will gather and transmit user fitness data at a consistent rate, regardless of the user’s cadence. That is, no matter how slowly or quickly the user moves, the system will gather all pertinent fitness data from their movements. This of course </w:t>
       </w:r>
       <w:proofErr w:type="gramStart"/>
       <w:r>
@@ -5467,7 +5510,6 @@
     </w:p>
     <w:p>
       <w:r>
-        <w:lastRenderedPageBreak/>
         <w:t>Regarding the LogiSteps system lifetime there are some expectations as to how long the insole should last. As the insole will be put into a user’s shoe, and always kept in their shoe, the system is expected to last a minimum of 1 year.</w:t>
       </w:r>
     </w:p>
@@ -5610,7 +5652,6 @@
         </w:numPr>
       </w:pPr>
       <w:r>
-        <w:lastRenderedPageBreak/>
         <w:t>User data must not be sold or given to any third party without the express written consent of the effected user.</w:t>
       </w:r>
     </w:p>
@@ -5781,7 +5822,14 @@
         <w:rPr>
           <w:rFonts w:ascii="Calibri" w:eastAsia="Calibri" w:hAnsi="Calibri" w:cs="Calibri"/>
         </w:rPr>
-        <w:t xml:space="preserve">The LogiSteps system must be durable enough to withstand pressure that is naturally applied to it in a natural setting. The LogiSteps insole must be able to withstand the pressure caused by day to day activities that are performed by the user, such as running, walking, jumping, and heavy lifting. The LogiSteps system should not be guaranteed to withstand any pressure caused outside of human capabilities. </w:t>
+        <w:t xml:space="preserve">The LogiSteps system must be durable enough to withstand pressure that is naturally applied to it in a natural setting. The LogiSteps insole must be able to withstand the pressure caused by day to day activities that are performed by the user, such as running, walking, jumping, and heavy </w:t>
+      </w:r>
+      <w:r>
+        <w:rPr>
+          <w:rFonts w:ascii="Calibri" w:eastAsia="Calibri" w:hAnsi="Calibri" w:cs="Calibri"/>
+        </w:rPr>
+        <w:lastRenderedPageBreak/>
+        <w:t xml:space="preserve">lifting. The LogiSteps system should not be guaranteed to withstand any pressure caused outside of human capabilities. </w:t>
       </w:r>
     </w:p>
     <w:p>
@@ -5795,21 +5843,7 @@
         <w:rPr>
           <w:rFonts w:ascii="Calibri" w:eastAsia="Calibri" w:hAnsi="Calibri" w:cs="Calibri"/>
         </w:rPr>
-        <w:t xml:space="preserve">In addition, the LogiSteps insole system must withstand any bending that is applied to it within its natural environment. The LogiSteps insole will be designed to withstand any bending </w:t>
-      </w:r>
-      <w:proofErr w:type="gramStart"/>
-      <w:r>
-        <w:rPr>
-          <w:rFonts w:ascii="Calibri" w:eastAsia="Calibri" w:hAnsi="Calibri" w:cs="Calibri"/>
-        </w:rPr>
-        <w:t>as a result of</w:t>
-      </w:r>
-      <w:proofErr w:type="gramEnd"/>
-      <w:r>
-        <w:rPr>
-          <w:rFonts w:ascii="Calibri" w:eastAsia="Calibri" w:hAnsi="Calibri" w:cs="Calibri"/>
-        </w:rPr>
-        <w:t xml:space="preserve"> force applied by the human foot. The LogiSteps insole should not be guaranteed to withstand any bending caused by excessive forces beyond the human capability. </w:t>
+        <w:t xml:space="preserve">In addition, the LogiSteps insole system must withstand any bending that is applied to it within its natural environment. The LogiSteps insole will be designed to withstand any bending as a result of force applied by the human foot. The LogiSteps insole should not be guaranteed to withstand any bending caused by excessive forces beyond the human capability. </w:t>
       </w:r>
     </w:p>
     <w:p>
@@ -5844,7 +5878,6 @@
         <w:rPr>
           <w:rFonts w:ascii="Calibri" w:eastAsia="Calibri" w:hAnsi="Calibri" w:cs="Calibri"/>
         </w:rPr>
-        <w:lastRenderedPageBreak/>
         <w:t>The system must sustain operation under the pressure generated from a user’s step under reasonable conditions</w:t>
       </w:r>
     </w:p>
@@ -5894,21 +5927,71 @@
       </w:r>
     </w:p>
     <w:p>
+      <w:bookmarkStart w:id="25" w:name="_GoBack"/>
+      <w:bookmarkEnd w:id="25"/>
+    </w:p>
+    <w:p>
       <w:pPr>
         <w:pStyle w:val="Heading3"/>
         <w:ind w:left="720"/>
       </w:pPr>
+      <w:bookmarkStart w:id="26" w:name="_Toc527667317"/>
+      <w:r>
+        <w:t>3.5.2 System Maintainability</w:t>
+      </w:r>
+      <w:bookmarkEnd w:id="26"/>
+      <w:r>
+        <w:t xml:space="preserve"> </w:t>
+      </w:r>
+    </w:p>
+    <w:p>
+      <w:pPr>
+        <w:ind w:left="720"/>
+      </w:pPr>
+      <w:r>
+        <w:t xml:space="preserve">LogiSteps must be a self-sustaining system. The hardware should be encased so that the user is not able to change any of it. The solution to hardware failure will require changing out the component. The hardware will be expected to last a minimum of one year. </w:t>
+      </w:r>
+    </w:p>
+    <w:p>
+      <w:pPr>
+        <w:ind w:left="720"/>
+      </w:pPr>
+      <w:r>
+        <w:t xml:space="preserve">The only maintenance required by the user should be the connections between pieces of hardware. The user must be able to disconnect and re-establish Bluetooth connection to the insole from the user's </w:t>
+      </w:r>
+      <w:r>
+        <w:rPr>
+          <w:rFonts w:ascii="Calibri" w:eastAsia="Calibri" w:hAnsi="Calibri" w:cs="Calibri"/>
+        </w:rPr>
+        <w:t>mobile device</w:t>
+      </w:r>
+      <w:r>
+        <w:t xml:space="preserve">. This should only be required in worst case failures or change in hardware. </w:t>
+      </w:r>
+    </w:p>
+    <w:p>
+      <w:pPr>
+        <w:ind w:left="720"/>
+      </w:pPr>
+      <w:r>
+        <w:t>The mobile application will have the potential for updates and for preventative maintenance. As the product gains popularity, it is possible that flaws in the software may be discovered. This should be monitored on a weekly basis and if updated if required.</w:t>
+      </w:r>
+    </w:p>
+    <w:p>
+      <w:pPr>
+        <w:ind w:left="720"/>
+      </w:pPr>
     </w:p>
     <w:p>
       <w:pPr>
         <w:pStyle w:val="Heading3"/>
         <w:ind w:left="720"/>
       </w:pPr>
-      <w:bookmarkStart w:id="25" w:name="_Toc527667317"/>
-      <w:r>
-        <w:t>3.5.2 System Maintainability</w:t>
-      </w:r>
-      <w:bookmarkEnd w:id="25"/>
+      <w:bookmarkStart w:id="27" w:name="_Toc527667318"/>
+      <w:r>
+        <w:t>3.5.3 System Reliability</w:t>
+      </w:r>
+      <w:bookmarkEnd w:id="27"/>
       <w:r>
         <w:t xml:space="preserve"> </w:t>
       </w:r>
@@ -5916,53 +5999,82 @@
     <w:p>
       <w:pPr>
         <w:ind w:left="720"/>
-      </w:pPr>
-      <w:r>
-        <w:t xml:space="preserve">LogiSteps must be a self-sustaining system. The hardware should be encased so that the user is not able to change any of it. The solution to hardware failure will require changing out the component. The hardware will be expected to last a minimum of one year. </w:t>
+        <w:rPr>
+          <w:rFonts w:ascii="Calibri" w:eastAsia="Calibri" w:hAnsi="Calibri" w:cs="Calibri"/>
+        </w:rPr>
+      </w:pPr>
+      <w:r>
+        <w:rPr>
+          <w:rFonts w:ascii="Calibri" w:eastAsia="Calibri" w:hAnsi="Calibri" w:cs="Calibri"/>
+        </w:rPr>
+        <w:t xml:space="preserve">LogiSteps has multiple systems within itself that make up the whole. The reliability of the system is dependent on the parts being reliable. The system must maintain data transfer from the insole to the web server with an uptime greater than 99%. </w:t>
       </w:r>
     </w:p>
     <w:p>
       <w:pPr>
         <w:ind w:left="720"/>
-      </w:pPr>
-      <w:r>
-        <w:t xml:space="preserve">The only maintenance required by the user should be the connections between pieces of hardware. The user must be able to disconnect and re-establish Bluetooth connection to the insole from the user's </w:t>
-      </w:r>
-      <w:r>
-        <w:rPr>
-          <w:rFonts w:ascii="Calibri" w:eastAsia="Calibri" w:hAnsi="Calibri" w:cs="Calibri"/>
-        </w:rPr>
-        <w:t>mobile device</w:t>
-      </w:r>
-      <w:r>
-        <w:t xml:space="preserve">. This should only be required in worst case failures or change in hardware. </w:t>
+        <w:rPr>
+          <w:rFonts w:ascii="Calibri" w:eastAsia="Calibri" w:hAnsi="Calibri" w:cs="Calibri"/>
+        </w:rPr>
+      </w:pPr>
+      <w:r>
+        <w:rPr>
+          <w:rFonts w:ascii="Calibri" w:eastAsia="Calibri" w:hAnsi="Calibri" w:cs="Calibri"/>
+          <w:b/>
+          <w:bCs/>
+        </w:rPr>
+        <w:t>Server</w:t>
       </w:r>
     </w:p>
     <w:p>
       <w:pPr>
         <w:ind w:left="720"/>
-      </w:pPr>
-      <w:r>
-        <w:t>The mobile application will have the potential for updates and for preventative maintenance. As the product gains popularity, it is possible that flaws in the software may be discovered. This should be monitored on a weekly basis and if updated if required.</w:t>
+        <w:rPr>
+          <w:rFonts w:ascii="Calibri" w:eastAsia="Calibri" w:hAnsi="Calibri" w:cs="Calibri"/>
+        </w:rPr>
+      </w:pPr>
+      <w:r>
+        <w:rPr>
+          <w:rFonts w:ascii="Calibri" w:eastAsia="Calibri" w:hAnsi="Calibri" w:cs="Calibri"/>
+        </w:rPr>
+        <w:t xml:space="preserve">The server must have an uptime greater than 99%. This will allow the mobile app to not have to store a lot of data on itself. The use of a cloud based web-server should prevent the user from noticing any substantial slowdown of their mobile device.  </w:t>
       </w:r>
     </w:p>
     <w:p>
       <w:pPr>
         <w:ind w:left="720"/>
-      </w:pPr>
-    </w:p>
-    <w:p>
-      <w:pPr>
-        <w:pStyle w:val="Heading3"/>
+        <w:rPr>
+          <w:rFonts w:ascii="Calibri" w:eastAsia="Calibri" w:hAnsi="Calibri" w:cs="Calibri"/>
+        </w:rPr>
+      </w:pPr>
+      <w:r>
+        <w:rPr>
+          <w:rFonts w:ascii="Calibri" w:eastAsia="Calibri" w:hAnsi="Calibri" w:cs="Calibri"/>
+          <w:b/>
+          <w:bCs/>
+        </w:rPr>
+        <w:t>Mobile app</w:t>
+      </w:r>
+    </w:p>
+    <w:p>
+      <w:pPr>
         <w:ind w:left="720"/>
-      </w:pPr>
-      <w:bookmarkStart w:id="26" w:name="_Toc527667318"/>
-      <w:r>
-        <w:t>3.5.3 System Reliability</w:t>
-      </w:r>
-      <w:bookmarkEnd w:id="26"/>
-      <w:r>
-        <w:t xml:space="preserve"> </w:t>
+        <w:rPr>
+          <w:rFonts w:ascii="Calibri" w:eastAsia="Calibri" w:hAnsi="Calibri" w:cs="Calibri"/>
+        </w:rPr>
+      </w:pPr>
+      <w:r>
+        <w:rPr>
+          <w:rFonts w:ascii="Calibri" w:eastAsia="Calibri" w:hAnsi="Calibri" w:cs="Calibri"/>
+        </w:rPr>
+        <w:t>The mobile app will have a Bluetooth connection that will be required to communicate with devices between zero and three meters of the user. BLE supports a maximum range of one-</w:t>
+      </w:r>
+      <w:r>
+        <w:rPr>
+          <w:rFonts w:ascii="Calibri" w:eastAsia="Calibri" w:hAnsi="Calibri" w:cs="Calibri"/>
+        </w:rPr>
+        <w:lastRenderedPageBreak/>
+        <w:t xml:space="preserve">hundred meters when operating under full power. Due to the low power requirements of the LogiSteps system, a maximum Bluetooth range of 100 meters will not be supported. </w:t>
       </w:r>
     </w:p>
     <w:p>
@@ -5976,109 +6088,7 @@
         <w:rPr>
           <w:rFonts w:ascii="Calibri" w:eastAsia="Calibri" w:hAnsi="Calibri" w:cs="Calibri"/>
         </w:rPr>
-        <w:t xml:space="preserve">LogiSteps has multiple systems within itself that make up the whole. The reliability of the system is dependent on the parts being reliable. The system must maintain data transfer from the insole to the web server with an uptime greater than 99%. </w:t>
-      </w:r>
-    </w:p>
-    <w:p>
-      <w:pPr>
-        <w:ind w:left="720"/>
-        <w:rPr>
-          <w:rFonts w:ascii="Calibri" w:eastAsia="Calibri" w:hAnsi="Calibri" w:cs="Calibri"/>
-        </w:rPr>
-      </w:pPr>
-      <w:r>
-        <w:rPr>
-          <w:rFonts w:ascii="Calibri" w:eastAsia="Calibri" w:hAnsi="Calibri" w:cs="Calibri"/>
-          <w:b/>
-          <w:bCs/>
-        </w:rPr>
-        <w:t>Server</w:t>
-      </w:r>
-    </w:p>
-    <w:p>
-      <w:pPr>
-        <w:ind w:left="720"/>
-        <w:rPr>
-          <w:rFonts w:ascii="Calibri" w:eastAsia="Calibri" w:hAnsi="Calibri" w:cs="Calibri"/>
-        </w:rPr>
-      </w:pPr>
-      <w:r>
-        <w:rPr>
-          <w:rFonts w:ascii="Calibri" w:eastAsia="Calibri" w:hAnsi="Calibri" w:cs="Calibri"/>
-        </w:rPr>
-        <w:t xml:space="preserve">The server must have an uptime greater than 99%. This will allow the mobile app to not have to store a lot of data on itself. The use of a </w:t>
-      </w:r>
-      <w:proofErr w:type="gramStart"/>
-      <w:r>
-        <w:rPr>
-          <w:rFonts w:ascii="Calibri" w:eastAsia="Calibri" w:hAnsi="Calibri" w:cs="Calibri"/>
-        </w:rPr>
-        <w:t>cloud based</w:t>
-      </w:r>
-      <w:proofErr w:type="gramEnd"/>
-      <w:r>
-        <w:rPr>
-          <w:rFonts w:ascii="Calibri" w:eastAsia="Calibri" w:hAnsi="Calibri" w:cs="Calibri"/>
-        </w:rPr>
-        <w:t xml:space="preserve"> web-server should prevent the user from noticing any substantial slowdown of their mobile device.  </w:t>
-      </w:r>
-    </w:p>
-    <w:p>
-      <w:pPr>
-        <w:ind w:left="720"/>
-        <w:rPr>
-          <w:rFonts w:ascii="Calibri" w:eastAsia="Calibri" w:hAnsi="Calibri" w:cs="Calibri"/>
-        </w:rPr>
-      </w:pPr>
-      <w:r>
-        <w:rPr>
-          <w:rFonts w:ascii="Calibri" w:eastAsia="Calibri" w:hAnsi="Calibri" w:cs="Calibri"/>
-          <w:b/>
-          <w:bCs/>
-        </w:rPr>
-        <w:t>Mobile app</w:t>
-      </w:r>
-    </w:p>
-    <w:p>
-      <w:pPr>
-        <w:ind w:left="720"/>
-        <w:rPr>
-          <w:rFonts w:ascii="Calibri" w:eastAsia="Calibri" w:hAnsi="Calibri" w:cs="Calibri"/>
-        </w:rPr>
-      </w:pPr>
-      <w:r>
-        <w:rPr>
-          <w:rFonts w:ascii="Calibri" w:eastAsia="Calibri" w:hAnsi="Calibri" w:cs="Calibri"/>
-        </w:rPr>
-        <w:t xml:space="preserve">The mobile app will have a Bluetooth connection that will be required to communicate with devices between zero and three meters of the user. BLE supports a maximum range of one-hundred meters when operating under full power. Due to the low power requirements of the LogiSteps system, a maximum Bluetooth range of 100 meters will not be supported. </w:t>
-      </w:r>
-    </w:p>
-    <w:p>
-      <w:pPr>
-        <w:ind w:left="720"/>
-        <w:rPr>
-          <w:rFonts w:ascii="Calibri" w:eastAsia="Calibri" w:hAnsi="Calibri" w:cs="Calibri"/>
-        </w:rPr>
-      </w:pPr>
-      <w:r>
-        <w:rPr>
-          <w:rFonts w:ascii="Calibri" w:eastAsia="Calibri" w:hAnsi="Calibri" w:cs="Calibri"/>
-        </w:rPr>
-        <w:t xml:space="preserve">The second part of the mobile app is the connection to the server. The connection to the server must be available if the user is connected to their Wi-Fi or LTE network with an uptime greater than 99% </w:t>
-      </w:r>
-      <w:proofErr w:type="gramStart"/>
-      <w:r>
-        <w:rPr>
-          <w:rFonts w:ascii="Calibri" w:eastAsia="Calibri" w:hAnsi="Calibri" w:cs="Calibri"/>
-        </w:rPr>
-        <w:t>in order to</w:t>
-      </w:r>
-      <w:proofErr w:type="gramEnd"/>
-      <w:r>
-        <w:rPr>
-          <w:rFonts w:ascii="Calibri" w:eastAsia="Calibri" w:hAnsi="Calibri" w:cs="Calibri"/>
-        </w:rPr>
-        <w:t xml:space="preserve"> ensure a seamless user experience and reduce the amount of data that will need to be cached on a user’s mobile device. </w:t>
+        <w:t xml:space="preserve">The second part of the mobile app is the connection to the server. The connection to the server must be available if the user is connected to their Wi-Fi or LTE network with an uptime greater than 99% in order to ensure a seamless user experience and reduce the amount of data that will need to be cached on a user’s mobile device. </w:t>
       </w:r>
     </w:p>
     <w:p>
@@ -6090,12 +6100,11 @@
       <w:pPr>
         <w:pStyle w:val="Heading2"/>
       </w:pPr>
-      <w:bookmarkStart w:id="27" w:name="_Toc527667319"/>
-      <w:r>
-        <w:lastRenderedPageBreak/>
+      <w:bookmarkStart w:id="28" w:name="_Toc527667319"/>
+      <w:r>
         <w:t>3.6 Policy and Regulation</w:t>
       </w:r>
-      <w:bookmarkEnd w:id="27"/>
+      <w:bookmarkEnd w:id="28"/>
       <w:r>
         <w:t xml:space="preserve"> </w:t>
       </w:r>
@@ -6177,11 +6186,11 @@
       <w:pPr>
         <w:pStyle w:val="Heading2"/>
       </w:pPr>
-      <w:bookmarkStart w:id="28" w:name="_Toc527667320"/>
+      <w:bookmarkStart w:id="29" w:name="_Toc527667320"/>
       <w:r>
         <w:t>3.7 System Life Cycle Sustainment</w:t>
       </w:r>
-      <w:bookmarkEnd w:id="28"/>
+      <w:bookmarkEnd w:id="29"/>
       <w:r>
         <w:t xml:space="preserve"> </w:t>
       </w:r>
@@ -6228,6 +6237,7 @@
     </w:p>
     <w:p>
       <w:r>
+        <w:lastRenderedPageBreak/>
         <w:t xml:space="preserve">In providing ongoing life cycle sustainment, the LogiSteps system must be able to ensure proper operation. The system must be able to detect any anomalies with data and provide solutions to fixing the data. The software will be updated in the case of any bugs or hardware will be replaced if not functioning properly. </w:t>
       </w:r>
     </w:p>
@@ -6240,188 +6250,193 @@
       <w:pPr>
         <w:pStyle w:val="Heading1"/>
       </w:pPr>
-      <w:bookmarkStart w:id="29" w:name="_Toc527667321"/>
-      <w:r>
+      <w:bookmarkStart w:id="30" w:name="_Toc527667321"/>
+      <w:r>
+        <w:t>4. System Interfaces</w:t>
+      </w:r>
+      <w:bookmarkEnd w:id="30"/>
+    </w:p>
+    <w:p>
+      <w:pPr>
+        <w:pStyle w:val="Heading2"/>
+      </w:pPr>
+      <w:bookmarkStart w:id="31" w:name="_Toc527667322"/>
+      <w:r>
+        <w:t xml:space="preserve">4.1 </w:t>
+      </w:r>
+      <w:r>
+        <w:t>Environment to insole</w:t>
+      </w:r>
+      <w:bookmarkEnd w:id="31"/>
+    </w:p>
+    <w:p>
+      <w:pPr>
+        <w:rPr>
+          <w:rFonts w:ascii="Calibri" w:eastAsia="Calibri" w:hAnsi="Calibri" w:cs="Calibri"/>
+        </w:rPr>
+      </w:pPr>
+      <w:r>
+        <w:t xml:space="preserve">The way the environment interacts with the sensors needs to be carefully considered. The energy produced by the piezoelectric sensors needs to be great enough to power the electrical components inside of the insole device. For piezoelectric material to produce energy it needs to be deformed, and this deformation will be caused by the </w:t>
+      </w:r>
+      <w:r>
+        <w:rPr>
+          <w:rFonts w:ascii="Calibri" w:eastAsia="Calibri" w:hAnsi="Calibri" w:cs="Calibri"/>
+        </w:rPr>
+        <w:t xml:space="preserve">intended </w:t>
+      </w:r>
+      <w:r>
+        <w:t>environment.</w:t>
+      </w:r>
+    </w:p>
+    <w:p>
+      <w:pPr>
+        <w:rPr>
+          <w:b/>
+          <w:bCs/>
+        </w:rPr>
+      </w:pPr>
+      <w:r>
+        <w:rPr>
+          <w:b/>
+          <w:bCs/>
+        </w:rPr>
+        <w:t>Definition of Intended Environment:</w:t>
+      </w:r>
+    </w:p>
+    <w:p>
+      <w:pPr>
+        <w:rPr>
+          <w:b/>
+          <w:bCs/>
+        </w:rPr>
+      </w:pPr>
+      <w:r>
+        <w:t xml:space="preserve">The </w:t>
+      </w:r>
+      <w:r>
+        <w:rPr>
+          <w:rFonts w:ascii="Calibri" w:eastAsia="Calibri" w:hAnsi="Calibri" w:cs="Calibri"/>
+        </w:rPr>
+        <w:t xml:space="preserve">intended </w:t>
+      </w:r>
+      <w:r>
+        <w:t>environment is the area immediately surrounding the insole while the system is in use: the sole of the shoe and the user’s foot. When a user takes a step, their foot applies downward pressure, compressing the insole in the direction of the sole of the shoe.</w:t>
+      </w:r>
+    </w:p>
+    <w:p>
+      <w:pPr>
+        <w:rPr>
+          <w:b/>
+          <w:bCs/>
+        </w:rPr>
+      </w:pPr>
+      <w:r>
+        <w:rPr>
+          <w:b/>
+          <w:bCs/>
+        </w:rPr>
+        <w:t>Capability:</w:t>
+      </w:r>
+    </w:p>
+    <w:p>
+      <w:r>
+        <w:t>The interaction between the environment and the insole needs to be capable of producing enough energy to power the electrical components within the shoe. This energy is created by a deformation of the piezoelectric sensors embedded in the insole and this deformation will be caused by the design of the insole.</w:t>
+      </w:r>
+    </w:p>
+    <w:p>
+      <w:pPr>
+        <w:rPr>
+          <w:b/>
+          <w:bCs/>
+        </w:rPr>
+      </w:pPr>
+      <w:r>
+        <w:rPr>
+          <w:b/>
+          <w:bCs/>
+        </w:rPr>
+        <w:t xml:space="preserve">Condition: </w:t>
+      </w:r>
+    </w:p>
+    <w:p>
+      <w:r>
+        <w:t xml:space="preserve">This interaction need only meet requirements while the insole is within the intended environment. It is not required that the insole interact with any other environment enough to power any component. However, the insole will still be capable of working outside of the intended environment if the user wishes to simulate footsteps for testing/troubleshooting. </w:t>
+      </w:r>
+    </w:p>
+    <w:p>
+      <w:pPr>
+        <w:rPr>
+          <w:b/>
+          <w:bCs/>
+        </w:rPr>
+      </w:pPr>
+      <w:r>
+        <w:rPr>
+          <w:b/>
+          <w:bCs/>
+        </w:rPr>
+        <w:t>Constraints:</w:t>
+      </w:r>
+    </w:p>
+    <w:p>
+      <w:r>
+        <w:t>The intended environment must not be capable of producing any amount of stress to the insole that would cause damage to the hardware housed inside. This involves ensuring that the user cannot apply too much pressure during normal activities.</w:t>
+      </w:r>
+    </w:p>
+    <w:p>
+      <w:pPr>
+        <w:rPr>
+          <w:b/>
+          <w:bCs/>
+        </w:rPr>
+      </w:pPr>
+      <w:r>
+        <w:rPr>
+          <w:b/>
+          <w:bCs/>
+        </w:rPr>
+        <w:t>Future Modifications:</w:t>
+      </w:r>
+    </w:p>
+    <w:p>
+      <w:pPr>
+        <w:rPr>
+          <w:rFonts w:ascii="Calibri" w:eastAsia="Calibri" w:hAnsi="Calibri" w:cs="Calibri"/>
+        </w:rPr>
+      </w:pPr>
+      <w:r>
+        <w:rPr>
+          <w:rFonts w:ascii="Calibri" w:eastAsia="Calibri" w:hAnsi="Calibri" w:cs="Calibri"/>
+        </w:rPr>
+        <w:t xml:space="preserve">The interface between the environment and the insole must have room for improvement in the future. The insole part of the system is very dependent on low power consumption of the electrical components, limiting the choices for insole hardware and software features. This creates a significant demand for the ability to harvest as much power as possible, since doing so will allow for as many hardware and software options as possible:  electrical components with a higher energy demand can be </w:t>
+      </w:r>
+      <w:r>
+        <w:rPr>
+          <w:rFonts w:ascii="Calibri" w:eastAsia="Calibri" w:hAnsi="Calibri" w:cs="Calibri"/>
+        </w:rPr>
         <w:lastRenderedPageBreak/>
-        <w:t>4. System Interfaces</w:t>
-      </w:r>
-      <w:bookmarkEnd w:id="29"/>
+        <w:t>considered, transmitting data at higher rates becomes an option, and more powerful real time processing can be done inside the insole itself rather than the mobile device or server. Because of this, optimizations to sensor activating techniques need to be explored in the future as new technology is developed.</w:t>
+      </w:r>
+    </w:p>
+    <w:p>
+      <w:pPr>
+        <w:rPr>
+          <w:rFonts w:ascii="Calibri" w:eastAsia="Calibri" w:hAnsi="Calibri" w:cs="Calibri"/>
+        </w:rPr>
+      </w:pPr>
     </w:p>
     <w:p>
       <w:pPr>
         <w:pStyle w:val="Heading2"/>
       </w:pPr>
-      <w:bookmarkStart w:id="30" w:name="_Toc527667322"/>
-      <w:r>
-        <w:t xml:space="preserve">4.1 </w:t>
-      </w:r>
-      <w:r>
-        <w:t>Environment to insole</w:t>
-      </w:r>
-      <w:bookmarkEnd w:id="30"/>
-    </w:p>
-    <w:p>
-      <w:pPr>
-        <w:rPr>
-          <w:rFonts w:ascii="Calibri" w:eastAsia="Calibri" w:hAnsi="Calibri" w:cs="Calibri"/>
-        </w:rPr>
-      </w:pPr>
-      <w:r>
-        <w:t xml:space="preserve">The way the environment interacts with the sensors needs to be carefully considered. The energy produced by the piezoelectric sensors needs to be great enough to power the electrical components inside of the insole device. For piezoelectric material to produce energy it needs to be deformed, and this deformation will be caused by the </w:t>
-      </w:r>
-      <w:r>
-        <w:rPr>
-          <w:rFonts w:ascii="Calibri" w:eastAsia="Calibri" w:hAnsi="Calibri" w:cs="Calibri"/>
-        </w:rPr>
-        <w:t xml:space="preserve">intended </w:t>
-      </w:r>
-      <w:r>
-        <w:t>environment.</w:t>
-      </w:r>
-    </w:p>
-    <w:p>
-      <w:pPr>
-        <w:rPr>
-          <w:b/>
-          <w:bCs/>
-        </w:rPr>
-      </w:pPr>
-      <w:r>
-        <w:rPr>
-          <w:b/>
-          <w:bCs/>
-        </w:rPr>
-        <w:t>Definition of Intended Environment:</w:t>
-      </w:r>
-    </w:p>
-    <w:p>
-      <w:pPr>
-        <w:rPr>
-          <w:b/>
-          <w:bCs/>
-        </w:rPr>
-      </w:pPr>
-      <w:r>
-        <w:t xml:space="preserve">The </w:t>
-      </w:r>
-      <w:r>
-        <w:rPr>
-          <w:rFonts w:ascii="Calibri" w:eastAsia="Calibri" w:hAnsi="Calibri" w:cs="Calibri"/>
-        </w:rPr>
-        <w:t xml:space="preserve">intended </w:t>
-      </w:r>
-      <w:r>
-        <w:t>environment is the area immediately surrounding the insole while the system is in use: the sole of the shoe and the user’s foot. When a user takes a step, their foot applies downward pressure, compressing the insole in the direction of the sole of the shoe.</w:t>
-      </w:r>
-    </w:p>
-    <w:p>
-      <w:pPr>
-        <w:rPr>
-          <w:b/>
-          <w:bCs/>
-        </w:rPr>
-      </w:pPr>
-      <w:r>
-        <w:rPr>
-          <w:b/>
-          <w:bCs/>
-        </w:rPr>
-        <w:t>Capability:</w:t>
-      </w:r>
-    </w:p>
-    <w:p>
-      <w:r>
-        <w:t>The interaction between the environment and the insole needs to be capable of producing enough energy to power the electrical components within the shoe. This energy is created by a deformation of the piezoelectric sensors embedded in the insole and this deformation will be caused by the design of the insole.</w:t>
-      </w:r>
-    </w:p>
-    <w:p>
-      <w:pPr>
-        <w:rPr>
-          <w:b/>
-          <w:bCs/>
-        </w:rPr>
-      </w:pPr>
-      <w:r>
-        <w:rPr>
-          <w:b/>
-          <w:bCs/>
-        </w:rPr>
-        <w:t xml:space="preserve">Condition: </w:t>
-      </w:r>
-    </w:p>
-    <w:p>
-      <w:r>
-        <w:t xml:space="preserve">This interaction need only meet requirements while the insole is within the intended environment. It is not required that the insole interact with any other environment enough to power any component. However, the insole will still be capable of working outside of the intended environment if the user wishes to simulate footsteps for testing/troubleshooting. </w:t>
-      </w:r>
-    </w:p>
-    <w:p>
-      <w:pPr>
-        <w:rPr>
-          <w:b/>
-          <w:bCs/>
-        </w:rPr>
-      </w:pPr>
-      <w:r>
-        <w:rPr>
-          <w:b/>
-          <w:bCs/>
-        </w:rPr>
-        <w:t>Constraints:</w:t>
-      </w:r>
-    </w:p>
-    <w:p>
-      <w:r>
-        <w:t>The intended environment must not be capable of producing any amount of stress to the insole that would cause damage to the hardware housed inside. This involves ensuring that the user cannot apply too much pressure during normal activities.</w:t>
-      </w:r>
-    </w:p>
-    <w:p>
-      <w:pPr>
-        <w:rPr>
-          <w:b/>
-          <w:bCs/>
-        </w:rPr>
-      </w:pPr>
-      <w:r>
-        <w:rPr>
-          <w:b/>
-          <w:bCs/>
-        </w:rPr>
-        <w:t>Future Modifications:</w:t>
-      </w:r>
-    </w:p>
-    <w:p>
-      <w:pPr>
-        <w:rPr>
-          <w:rFonts w:ascii="Calibri" w:eastAsia="Calibri" w:hAnsi="Calibri" w:cs="Calibri"/>
-        </w:rPr>
-      </w:pPr>
-      <w:r>
-        <w:rPr>
-          <w:rFonts w:ascii="Calibri" w:eastAsia="Calibri" w:hAnsi="Calibri" w:cs="Calibri"/>
-        </w:rPr>
-        <w:t>The interface between the environment and the insole must have room for improvement in the future. The insole part of the system is very dependent on low power consumption of the electrical components, limiting the choices for insole hardware and software features. This creates a significant demand for the ability to harvest as much power as possible, since doing so will allow for as many hardware and software options as possible:  electrical components with a higher energy demand can be considered, transmitting data at higher rates becomes an option, and more powerful real time processing can be done inside the insole itself rather than the mobile device or server. Because of this, optimizations to sensor activating techniques need to be explored in the future as new technology is developed.</w:t>
-      </w:r>
-    </w:p>
-    <w:p>
-      <w:pPr>
-        <w:rPr>
-          <w:rFonts w:ascii="Calibri" w:eastAsia="Calibri" w:hAnsi="Calibri" w:cs="Calibri"/>
-        </w:rPr>
-      </w:pPr>
-    </w:p>
-    <w:p>
-      <w:pPr>
-        <w:pStyle w:val="Heading2"/>
-      </w:pPr>
-      <w:bookmarkStart w:id="31" w:name="_Toc527667323"/>
-      <w:r>
-        <w:lastRenderedPageBreak/>
+      <w:bookmarkStart w:id="32" w:name="_Toc527667323"/>
+      <w:r>
         <w:t xml:space="preserve">4.2 </w:t>
       </w:r>
       <w:r>
         <w:t>Mobile Device to User</w:t>
       </w:r>
-      <w:bookmarkEnd w:id="31"/>
+      <w:bookmarkEnd w:id="32"/>
     </w:p>
     <w:p>
       <w:pPr>
@@ -6739,6 +6754,7 @@
           <w:b/>
           <w:bCs/>
         </w:rPr>
+        <w:lastRenderedPageBreak/>
         <w:t>Login Screen</w:t>
       </w:r>
     </w:p>
@@ -6751,7 +6767,6 @@
         <w:rPr>
           <w:noProof/>
         </w:rPr>
-        <w:lastRenderedPageBreak/>
         <w:drawing>
           <wp:inline distT="0" distB="0" distL="0" distR="0" wp14:anchorId="1761C263" wp14:editId="0930F583">
             <wp:extent cx="2695575" cy="4572000"/>
@@ -6803,14 +6818,36 @@
       <w:r>
         <w:t xml:space="preserve">Figure </w:t>
       </w:r>
-      <w:fldSimple w:instr=" SEQ Figure \* ARABIC ">
-        <w:r>
-          <w:rPr>
-            <w:noProof/>
-          </w:rPr>
-          <w:t>3</w:t>
-        </w:r>
-      </w:fldSimple>
+      <w:r>
+        <w:rPr>
+          <w:noProof/>
+        </w:rPr>
+        <w:fldChar w:fldCharType="begin"/>
+      </w:r>
+      <w:r>
+        <w:rPr>
+          <w:noProof/>
+        </w:rPr>
+        <w:instrText xml:space="preserve"> SEQ Figure \* ARABIC </w:instrText>
+      </w:r>
+      <w:r>
+        <w:rPr>
+          <w:noProof/>
+        </w:rPr>
+        <w:fldChar w:fldCharType="separate"/>
+      </w:r>
+      <w:r>
+        <w:rPr>
+          <w:noProof/>
+        </w:rPr>
+        <w:t>3</w:t>
+      </w:r>
+      <w:r>
+        <w:rPr>
+          <w:noProof/>
+        </w:rPr>
+        <w:fldChar w:fldCharType="end"/>
+      </w:r>
       <w:r>
         <w:t xml:space="preserve"> - Initial mockup demonstrating system requirements for a log on screen on the system's mobile device.</w:t>
       </w:r>
@@ -6882,6 +6919,7 @@
           <w:b/>
           <w:bCs/>
         </w:rPr>
+        <w:lastRenderedPageBreak/>
         <w:t>Main Screen</w:t>
       </w:r>
     </w:p>
@@ -6894,7 +6932,6 @@
         <w:rPr>
           <w:noProof/>
         </w:rPr>
-        <w:lastRenderedPageBreak/>
         <w:drawing>
           <wp:inline distT="0" distB="0" distL="0" distR="0" wp14:anchorId="4BEC6F2E" wp14:editId="2E568782">
             <wp:extent cx="4572000" cy="3990975"/>
@@ -6946,14 +6983,36 @@
       <w:r>
         <w:t xml:space="preserve">Figure </w:t>
       </w:r>
-      <w:fldSimple w:instr=" SEQ Figure \* ARABIC ">
-        <w:r>
-          <w:rPr>
-            <w:noProof/>
-          </w:rPr>
-          <w:t>4</w:t>
-        </w:r>
-      </w:fldSimple>
+      <w:r>
+        <w:rPr>
+          <w:noProof/>
+        </w:rPr>
+        <w:fldChar w:fldCharType="begin"/>
+      </w:r>
+      <w:r>
+        <w:rPr>
+          <w:noProof/>
+        </w:rPr>
+        <w:instrText xml:space="preserve"> SEQ Figure \* ARABIC </w:instrText>
+      </w:r>
+      <w:r>
+        <w:rPr>
+          <w:noProof/>
+        </w:rPr>
+        <w:fldChar w:fldCharType="separate"/>
+      </w:r>
+      <w:r>
+        <w:rPr>
+          <w:noProof/>
+        </w:rPr>
+        <w:t>4</w:t>
+      </w:r>
+      <w:r>
+        <w:rPr>
+          <w:noProof/>
+        </w:rPr>
+        <w:fldChar w:fldCharType="end"/>
+      </w:r>
       <w:r>
         <w:t xml:space="preserve"> - Mockup of potential screen that could satisfy system requirements for showing simple connection statuses and user statistics.</w:t>
       </w:r>
@@ -6972,11 +7031,12 @@
     </w:p>
     <w:p>
       <w:pPr>
-        <w:rPr>
-          <w:rFonts w:ascii="Calibri" w:eastAsia="Calibri" w:hAnsi="Calibri" w:cs="Calibri"/>
-        </w:rPr>
-      </w:pPr>
-      <w:bookmarkStart w:id="32" w:name="_Toc527667324"/>
+        <w:pStyle w:val="Heading2"/>
+        <w:rPr>
+          <w:rFonts w:ascii="Calibri" w:eastAsia="Calibri" w:hAnsi="Calibri" w:cs="Calibri"/>
+        </w:rPr>
+      </w:pPr>
+      <w:bookmarkStart w:id="33" w:name="_Toc527667324"/>
       <w:r>
         <w:rPr>
           <w:rStyle w:val="Heading2Char"/>
@@ -6989,32 +7049,28 @@
         </w:rPr>
         <w:t>Server to user</w:t>
       </w:r>
-      <w:bookmarkEnd w:id="32"/>
-    </w:p>
-    <w:p>
-      <w:r>
-        <w:t>The last major interface between the LogiSteps system and the outside world is interaction that will occur between the web server and the user. The purpose of this interface is primarily to view and interact with user data that was generated from the insoles. While there is another user interface that will be available to users through their mobile device, the user interface that is served from the web server will provide more detailed analytics and provide a more complete experience. This interface will represent a bidirectional flow of information, presenting data to the user, while also accepting input related to</w:t>
-      </w:r>
-      <w:bookmarkStart w:id="33" w:name="_GoBack"/>
       <w:bookmarkEnd w:id="33"/>
-      <w:r>
-        <w:t xml:space="preserve"> authorization, navigation, and user account changes. This interface will represent several different view components, with their own requirements. These views, as well as the requirements for the interface will be defined in this section. </w:t>
-      </w:r>
-    </w:p>
-    <w:p>
-      <w:pPr>
-        <w:rPr>
-          <w:b/>
-          <w:bCs/>
-        </w:rPr>
-      </w:pPr>
-    </w:p>
-    <w:p>
-      <w:r>
-        <w:rPr>
-          <w:b/>
-          <w:bCs/>
-        </w:rPr>
+    </w:p>
+    <w:p>
+      <w:r>
+        <w:t xml:space="preserve">The last major interface between the LogiSteps system and the outside world is interaction that will occur between the web server and the user. The purpose of this interface is primarily to view and interact with user data that was generated from the insoles. While there is another user interface that will be available to users through their mobile device, the user interface that is served from the web server will provide more detailed analytics and provide a more complete experience. This interface will represent a bidirectional flow of information, presenting data to the user, while also accepting input related to authorization, navigation, and user account changes. This interface will represent several different view components, with their own requirements. These views, as well as the requirements for the interface will be defined in this section. </w:t>
+      </w:r>
+    </w:p>
+    <w:p>
+      <w:pPr>
+        <w:rPr>
+          <w:b/>
+          <w:bCs/>
+        </w:rPr>
+      </w:pPr>
+    </w:p>
+    <w:p>
+      <w:r>
+        <w:rPr>
+          <w:b/>
+          <w:bCs/>
+        </w:rPr>
+        <w:lastRenderedPageBreak/>
         <w:t>Interface Requirements</w:t>
       </w:r>
     </w:p>
@@ -7039,7 +7095,6 @@
         </w:numPr>
       </w:pPr>
       <w:r>
-        <w:lastRenderedPageBreak/>
         <w:t>The interface should provide a method to create an account for users that have not been registered yet.</w:t>
       </w:r>
     </w:p>
@@ -7213,30 +7268,55 @@
       <w:r>
         <w:t xml:space="preserve">Figure </w:t>
       </w:r>
-      <w:fldSimple w:instr=" SEQ Figure \* ARABIC ">
-        <w:r>
-          <w:rPr>
-            <w:noProof/>
-          </w:rPr>
-          <w:t>5</w:t>
-        </w:r>
-      </w:fldSimple>
+      <w:r>
+        <w:rPr>
+          <w:noProof/>
+        </w:rPr>
+        <w:fldChar w:fldCharType="begin"/>
+      </w:r>
+      <w:r>
+        <w:rPr>
+          <w:noProof/>
+        </w:rPr>
+        <w:instrText xml:space="preserve"> SEQ Figure \* ARABIC </w:instrText>
+      </w:r>
+      <w:r>
+        <w:rPr>
+          <w:noProof/>
+        </w:rPr>
+        <w:fldChar w:fldCharType="separate"/>
+      </w:r>
+      <w:r>
+        <w:rPr>
+          <w:noProof/>
+        </w:rPr>
+        <w:t>5</w:t>
+      </w:r>
+      <w:r>
+        <w:rPr>
+          <w:noProof/>
+        </w:rPr>
+        <w:fldChar w:fldCharType="end"/>
+      </w:r>
       <w:r>
         <w:t xml:space="preserve"> - Potential login screen that could meet system requirements for securing user data on the web platform.</w:t>
       </w:r>
     </w:p>
     <w:p>
       <w:r>
-        <w:t>The login screen is required to provide fields for providing user authentication using a username and password. Additionally, the login page must provide a link for registering a new user. This page must be the only page presented to a user until a successful user authentication entering a correct username and password and logging in.</w:t>
-      </w:r>
-    </w:p>
-    <w:p>
-      <w:r>
-        <w:rPr>
-          <w:b/>
-          <w:bCs/>
-        </w:rPr>
+        <w:t xml:space="preserve">The login screen is required to provide fields for providing user authentication using a username and password. Additionally, the login page must provide a link for registering a new user. This page must be </w:t>
+      </w:r>
+      <w:r>
         <w:lastRenderedPageBreak/>
+        <w:t>the only page presented to a user until a successful user authentication entering a correct username and password and logging in.</w:t>
+      </w:r>
+    </w:p>
+    <w:p>
+      <w:r>
+        <w:rPr>
+          <w:b/>
+          <w:bCs/>
+        </w:rPr>
         <w:t>Main Page/Recent Tab</w:t>
       </w:r>
     </w:p>
@@ -7307,14 +7387,36 @@
       <w:r>
         <w:t xml:space="preserve">Figure </w:t>
       </w:r>
-      <w:fldSimple w:instr=" SEQ Figure \* ARABIC ">
-        <w:r>
-          <w:rPr>
-            <w:noProof/>
-          </w:rPr>
-          <w:t>6</w:t>
-        </w:r>
-      </w:fldSimple>
+      <w:r>
+        <w:rPr>
+          <w:noProof/>
+        </w:rPr>
+        <w:fldChar w:fldCharType="begin"/>
+      </w:r>
+      <w:r>
+        <w:rPr>
+          <w:noProof/>
+        </w:rPr>
+        <w:instrText xml:space="preserve"> SEQ Figure \* ARABIC </w:instrText>
+      </w:r>
+      <w:r>
+        <w:rPr>
+          <w:noProof/>
+        </w:rPr>
+        <w:fldChar w:fldCharType="separate"/>
+      </w:r>
+      <w:r>
+        <w:rPr>
+          <w:noProof/>
+        </w:rPr>
+        <w:t>6</w:t>
+      </w:r>
+      <w:r>
+        <w:rPr>
+          <w:noProof/>
+        </w:rPr>
+        <w:fldChar w:fldCharType="end"/>
+      </w:r>
       <w:r>
         <w:t xml:space="preserve"> - Potential view that could satisfy the requirements for a main landing page and recent activity tab.</w:t>
       </w:r>
@@ -7453,14 +7555,36 @@
       <w:r>
         <w:t xml:space="preserve">Figure </w:t>
       </w:r>
-      <w:fldSimple w:instr=" SEQ Figure \* ARABIC ">
-        <w:r>
-          <w:rPr>
-            <w:noProof/>
-          </w:rPr>
-          <w:t>7</w:t>
-        </w:r>
-      </w:fldSimple>
+      <w:r>
+        <w:rPr>
+          <w:noProof/>
+        </w:rPr>
+        <w:fldChar w:fldCharType="begin"/>
+      </w:r>
+      <w:r>
+        <w:rPr>
+          <w:noProof/>
+        </w:rPr>
+        <w:instrText xml:space="preserve"> SEQ Figure \* ARABIC </w:instrText>
+      </w:r>
+      <w:r>
+        <w:rPr>
+          <w:noProof/>
+        </w:rPr>
+        <w:fldChar w:fldCharType="separate"/>
+      </w:r>
+      <w:r>
+        <w:rPr>
+          <w:noProof/>
+        </w:rPr>
+        <w:t>7</w:t>
+      </w:r>
+      <w:r>
+        <w:rPr>
+          <w:noProof/>
+        </w:rPr>
+        <w:fldChar w:fldCharType="end"/>
+      </w:r>
       <w:r>
         <w:t xml:space="preserve"> - </w:t>
       </w:r>
@@ -7481,6 +7605,7 @@
     </w:p>
     <w:p>
       <w:r>
+        <w:lastRenderedPageBreak/>
         <w:t xml:space="preserve">Upon navigating to the steps over time page, a user should be greeted with a visual representation of their steps over time. The type of graphical representation is not specified but must meet the criteria for the view. </w:t>
       </w:r>
     </w:p>
@@ -7642,7 +7767,6 @@
     </w:p>
     <w:p>
       <w:r>
-        <w:lastRenderedPageBreak/>
         <w:t>The pressure tab should present a view which will summarize the pressure statistics for a user’s feet while using the LogiSteps system. This view should provide a means of viewing changes over time that could result from changes in posture and fitness. To satisfy this requirement, the view must meet the following criteria</w:t>
       </w:r>
     </w:p>
@@ -7729,6 +7853,7 @@
         </w:numPr>
       </w:pPr>
       <w:r>
+        <w:lastRenderedPageBreak/>
         <w:t xml:space="preserve">Steps should be plotted on the Map to convey a user’s geographic movement. </w:t>
       </w:r>
     </w:p>
@@ -12246,7 +12371,7 @@
 </file>
 
 <file path=customXml/itemProps1.xml><?xml version="1.0" encoding="utf-8"?>
-<ds:datastoreItem xmlns:ds="http://schemas.openxmlformats.org/officeDocument/2006/customXml" ds:itemID="{25EDCBD6-CD22-4F15-9F50-82D14D2EFE82}">
+<ds:datastoreItem xmlns:ds="http://schemas.openxmlformats.org/officeDocument/2006/customXml" ds:itemID="{6EEC4E71-4DD1-4FB1-992C-2B9F2DC324F7}">
   <ds:schemaRefs>
     <ds:schemaRef ds:uri="http://schemas.openxmlformats.org/officeDocument/2006/bibliography"/>
   </ds:schemaRefs>

</xml_diff>